<commit_message>
add new dashboard and fix security
</commit_message>
<xml_diff>
--- a/zPhucNote/Database.docx
+++ b/zPhucNote/Database.docx
@@ -6,8 +6,6 @@
       <w:r>
         <w:t>Course – 2020 Mar 27</w:t>
       </w:r>
-      <w:bookmarkStart w:id="0" w:name="_GoBack"/>
-      <w:bookmarkEnd w:id="0"/>
     </w:p>
     <w:p>
       <w:r>
@@ -160,6 +158,57 @@
         </w:drawing>
       </w:r>
     </w:p>
+    <w:p/>
+    <w:p>
+      <w:r>
+        <w:br w:type="page"/>
+      </w:r>
+    </w:p>
+    <w:p>
+      <w:r>
+        <w:lastRenderedPageBreak/>
+        <w:t>User:</w:t>
+      </w:r>
+    </w:p>
+    <w:p>
+      <w:r>
+        <w:t>Role</w:t>
+      </w:r>
+    </w:p>
+    <w:p>
+      <w:r>
+        <w:t>1: member confirm</w:t>
+      </w:r>
+    </w:p>
+    <w:p>
+      <w:r>
+        <w:t>2: add content</w:t>
+      </w:r>
+    </w:p>
+    <w:p>
+      <w:r>
+        <w:t>3</w:t>
+      </w:r>
+      <w:r>
+        <w:t>: admin</w:t>
+      </w:r>
+      <w:bookmarkStart w:id="0" w:name="_GoBack"/>
+      <w:bookmarkEnd w:id="0"/>
+    </w:p>
+    <w:p>
+      <w:r>
+        <w:t>4</w:t>
+      </w:r>
+      <w:r>
+        <w:t xml:space="preserve">: </w:t>
+      </w:r>
+      <w:proofErr w:type="spellStart"/>
+      <w:r>
+        <w:t>supper_admin</w:t>
+      </w:r>
+      <w:proofErr w:type="spellEnd"/>
+    </w:p>
+    <w:p/>
     <w:sectPr>
       <w:pgSz w:w="15840" w:h="12240" w:orient="landscape"/>
       <w:pgMar w:top="720" w:right="720" w:bottom="720" w:left="720" w:header="720" w:footer="720" w:gutter="0"/>

</xml_diff>

<commit_message>
add information in course_count
</commit_message>
<xml_diff>
--- a/zPhucNote/Database.docx
+++ b/zPhucNote/Database.docx
@@ -192,23 +192,126 @@
       <w:r>
         <w:t>: admin</w:t>
       </w:r>
+    </w:p>
+    <w:p>
+      <w:pPr>
+        <w:pBdr>
+          <w:bottom w:val="single" w:sz="6" w:space="1" w:color="auto"/>
+        </w:pBdr>
+      </w:pPr>
+      <w:r>
+        <w:t>4</w:t>
+      </w:r>
+      <w:r>
+        <w:t xml:space="preserve">: </w:t>
+      </w:r>
+      <w:proofErr w:type="spellStart"/>
+      <w:r>
+        <w:t>supper_admin</w:t>
+      </w:r>
+      <w:proofErr w:type="spellEnd"/>
+    </w:p>
+    <w:p>
+      <w:r>
+        <w:t xml:space="preserve">Link: </w:t>
+      </w:r>
+      <w:hyperlink r:id="rId7" w:history="1">
+        <w:r>
+          <w:rPr>
+            <w:rStyle w:val="Hyperlink"/>
+          </w:rPr>
+          <w:t>https://laravel-news.com/use-laravel-geoip-to-determine-users-geographical-location</w:t>
+        </w:r>
+      </w:hyperlink>
       <w:bookmarkStart w:id="0" w:name="_GoBack"/>
       <w:bookmarkEnd w:id="0"/>
     </w:p>
     <w:p>
       <w:r>
-        <w:t>4</w:t>
-      </w:r>
-      <w:r>
-        <w:t xml:space="preserve">: </w:t>
-      </w:r>
-      <w:proofErr w:type="spellStart"/>
-      <w:r>
-        <w:t>supper_admin</w:t>
-      </w:r>
-      <w:proofErr w:type="spellEnd"/>
+        <w:rPr>
+          <w:noProof/>
+        </w:rPr>
+        <w:drawing>
+          <wp:inline distT="0" distB="0" distL="0" distR="0" wp14:anchorId="125D0535" wp14:editId="159D805F">
+            <wp:extent cx="3086100" cy="2847975"/>
+            <wp:effectExtent l="0" t="0" r="0" b="9525"/>
+            <wp:docPr id="4" name="Picture 4"/>
+            <wp:cNvGraphicFramePr>
+              <a:graphicFrameLocks xmlns:a="http://schemas.openxmlformats.org/drawingml/2006/main" noChangeAspect="1"/>
+            </wp:cNvGraphicFramePr>
+            <a:graphic xmlns:a="http://schemas.openxmlformats.org/drawingml/2006/main">
+              <a:graphicData uri="http://schemas.openxmlformats.org/drawingml/2006/picture">
+                <pic:pic xmlns:pic="http://schemas.openxmlformats.org/drawingml/2006/picture">
+                  <pic:nvPicPr>
+                    <pic:cNvPr id="1" name=""/>
+                    <pic:cNvPicPr/>
+                  </pic:nvPicPr>
+                  <pic:blipFill>
+                    <a:blip r:embed="rId8"/>
+                    <a:stretch>
+                      <a:fillRect/>
+                    </a:stretch>
+                  </pic:blipFill>
+                  <pic:spPr>
+                    <a:xfrm>
+                      <a:off x="0" y="0"/>
+                      <a:ext cx="3086100" cy="2847975"/>
+                    </a:xfrm>
+                    <a:prstGeom prst="rect">
+                      <a:avLst/>
+                    </a:prstGeom>
+                  </pic:spPr>
+                </pic:pic>
+              </a:graphicData>
+            </a:graphic>
+          </wp:inline>
+        </w:drawing>
+      </w:r>
     </w:p>
     <w:p/>
+    <w:p>
+      <w:r>
+        <w:rPr>
+          <w:noProof/>
+        </w:rPr>
+        <w:lastRenderedPageBreak/>
+        <w:drawing>
+          <wp:inline distT="0" distB="0" distL="0" distR="0" wp14:anchorId="56542059" wp14:editId="7469CC46">
+            <wp:extent cx="5867400" cy="4314825"/>
+            <wp:effectExtent l="0" t="0" r="0" b="9525"/>
+            <wp:docPr id="5" name="Picture 5"/>
+            <wp:cNvGraphicFramePr>
+              <a:graphicFrameLocks xmlns:a="http://schemas.openxmlformats.org/drawingml/2006/main" noChangeAspect="1"/>
+            </wp:cNvGraphicFramePr>
+            <a:graphic xmlns:a="http://schemas.openxmlformats.org/drawingml/2006/main">
+              <a:graphicData uri="http://schemas.openxmlformats.org/drawingml/2006/picture">
+                <pic:pic xmlns:pic="http://schemas.openxmlformats.org/drawingml/2006/picture">
+                  <pic:nvPicPr>
+                    <pic:cNvPr id="1" name=""/>
+                    <pic:cNvPicPr/>
+                  </pic:nvPicPr>
+                  <pic:blipFill>
+                    <a:blip r:embed="rId9"/>
+                    <a:stretch>
+                      <a:fillRect/>
+                    </a:stretch>
+                  </pic:blipFill>
+                  <pic:spPr>
+                    <a:xfrm>
+                      <a:off x="0" y="0"/>
+                      <a:ext cx="5867400" cy="4314825"/>
+                    </a:xfrm>
+                    <a:prstGeom prst="rect">
+                      <a:avLst/>
+                    </a:prstGeom>
+                  </pic:spPr>
+                </pic:pic>
+              </a:graphicData>
+            </a:graphic>
+          </wp:inline>
+        </w:drawing>
+      </w:r>
+    </w:p>
     <w:sectPr>
       <w:pgSz w:w="15840" w:h="12240" w:orient="landscape"/>
       <w:pgMar w:top="720" w:right="720" w:bottom="720" w:left="720" w:header="720" w:footer="720" w:gutter="0"/>
@@ -676,6 +779,18 @@
       <w:szCs w:val="18"/>
     </w:rPr>
   </w:style>
+  <w:style w:type="character" w:styleId="Hyperlink">
+    <w:name w:val="Hyperlink"/>
+    <w:basedOn w:val="DefaultParagraphFont"/>
+    <w:uiPriority w:val="99"/>
+    <w:semiHidden/>
+    <w:unhideWhenUsed/>
+    <w:rsid w:val="008B0E22"/>
+    <w:rPr>
+      <w:color w:val="0000FF"/>
+      <w:u w:val="single"/>
+    </w:rPr>
+  </w:style>
 </w:styles>
 </file>
 

</xml_diff>

<commit_message>
add login with zalo
</commit_message>
<xml_diff>
--- a/zPhucNote/Database.docx
+++ b/zPhucNote/Database.docx
@@ -223,8 +223,6 @@
           <w:t>https://laravel-news.com/use-laravel-geoip-to-determine-users-geographical-location</w:t>
         </w:r>
       </w:hyperlink>
-      <w:bookmarkStart w:id="0" w:name="_GoBack"/>
-      <w:bookmarkEnd w:id="0"/>
     </w:p>
     <w:p>
       <w:r>
@@ -312,6 +310,262 @@
         </w:drawing>
       </w:r>
     </w:p>
+    <w:p/>
+    <w:p>
+      <w:proofErr w:type="spellStart"/>
+      <w:r>
+        <w:t>Api</w:t>
+      </w:r>
+      <w:proofErr w:type="spellEnd"/>
+    </w:p>
+    <w:p>
+      <w:hyperlink r:id="rId10" w:history="1">
+        <w:r>
+          <w:rPr>
+            <w:rStyle w:val="Hyperlink"/>
+          </w:rPr>
+          <w:t>https://industrial-iot.asia/login?</w:t>
+        </w:r>
+        <w:r>
+          <w:rPr>
+            <w:rStyle w:val="Hyperlink"/>
+            <w:highlight w:val="yellow"/>
+          </w:rPr>
+          <w:t>uid</w:t>
+        </w:r>
+        <w:r>
+          <w:rPr>
+            <w:rStyle w:val="Hyperlink"/>
+          </w:rPr>
+          <w:t>=5310238700606247607&amp;</w:t>
+        </w:r>
+        <w:r>
+          <w:rPr>
+            <w:rStyle w:val="Hyperlink"/>
+            <w:highlight w:val="yellow"/>
+          </w:rPr>
+          <w:t>code</w:t>
+        </w:r>
+        <w:r>
+          <w:rPr>
+            <w:rStyle w:val="Hyperlink"/>
+          </w:rPr>
+          <w:t>=PHLjQ-52brex0m0xq5NbJNOMD12LKTLYEXTA6C4FeXnnRaqVco_NT2P0CHEwEU9BNtq5DVa5Wbub85TKba6xLNiKAGsVGULKC0iB7U9nxMTFAdiXfH2g9nLiHYMvEVLXAJHZNkiIuXWFI0LpkMhBRGOHN2oY3T8-J4XULweAaX4RTaP3wdgdF5qlGJpsLyHP5sTL0hmzmcXMSHq8s1EsALrwB2xlB-StNrudGhvlbXz8EdSkvpVs7MP59rg77yGXEGr38kGvy7462bWgUKdwSeHT5nGkD_CzzqCiLcur1HieVyKlh2qeDPJiYcn9ZaThfvE4HrArTbYIcVTzOyG_0Cx6j796a5CFoTVh1raccdDk3BeAZLa&amp;</w:t>
+        </w:r>
+        <w:r>
+          <w:rPr>
+            <w:rStyle w:val="Hyperlink"/>
+            <w:highlight w:val="yellow"/>
+          </w:rPr>
+          <w:t>state</w:t>
+        </w:r>
+        <w:r>
+          <w:rPr>
+            <w:rStyle w:val="Hyperlink"/>
+          </w:rPr>
+          <w:t>=zalo&amp;</w:t>
+        </w:r>
+        <w:r>
+          <w:rPr>
+            <w:rStyle w:val="Hyperlink"/>
+            <w:highlight w:val="yellow"/>
+          </w:rPr>
+          <w:t>scope</w:t>
+        </w:r>
+        <w:r>
+          <w:rPr>
+            <w:rStyle w:val="Hyperlink"/>
+          </w:rPr>
+          <w:t>=access_profile,access_friends_list,send_msg,push_feed</w:t>
+        </w:r>
+      </w:hyperlink>
+    </w:p>
+    <w:p/>
+    <w:bookmarkStart w:id="0" w:name="_GoBack"/>
+    <w:p>
+      <w:r>
+        <w:fldChar w:fldCharType="begin"/>
+      </w:r>
+      <w:r>
+        <w:instrText xml:space="preserve"> HYPERLINK "</w:instrText>
+      </w:r>
+      <w:r>
+        <w:instrText>http://localhost:8080/codedaoplc/public/login</w:instrText>
+      </w:r>
+      <w:r>
+        <w:instrText>/zalo</w:instrText>
+      </w:r>
+      <w:r>
+        <w:instrText>?</w:instrText>
+      </w:r>
+      <w:r>
+        <w:rPr>
+          <w:highlight w:val="yellow"/>
+        </w:rPr>
+        <w:instrText>uid</w:instrText>
+      </w:r>
+      <w:r>
+        <w:instrText>=5310238700606247607&amp;</w:instrText>
+      </w:r>
+      <w:r>
+        <w:rPr>
+          <w:highlight w:val="yellow"/>
+        </w:rPr>
+        <w:instrText>code</w:instrText>
+      </w:r>
+      <w:r>
+        <w:instrText>=PHLjQ-52brex0m0xq5NbJNOMD12LKTLYEXTA6C4FeXnnRaqVco_NT2P0CHEwEU9BNtq5DVa5Wbub85TKba6xLNiKAGsVGULKC0iB7U9nxMTFAdiXfH2g9nLiHYMvEVLXAJHZNkiIuXWFI0LpkMhBRGOHN2oY3T8-J4XULweAaX4RTaP3wdgdF5qlGJpsLyHP5sTL0hmzmcXMSHq8s1EsALrwB2xlB-StNrudGhvlbXz8EdSkvpVs7MP59rg77yGXEGr38kGvy7462bWgUKdwSeHT5nGkD_CzzqCiLcur1HieVyKlh2qeDPJiYcn9ZaThfvE4HrArTbYIcVTzOyG_0Cx6j796a5CFoTVh1raccdDk3BeAZLa&amp;</w:instrText>
+      </w:r>
+      <w:r>
+        <w:rPr>
+          <w:highlight w:val="yellow"/>
+        </w:rPr>
+        <w:instrText>state</w:instrText>
+      </w:r>
+      <w:r>
+        <w:instrText>=zalo&amp;</w:instrText>
+      </w:r>
+      <w:r>
+        <w:rPr>
+          <w:highlight w:val="yellow"/>
+        </w:rPr>
+        <w:instrText>scope</w:instrText>
+      </w:r>
+      <w:r>
+        <w:instrText>=access_profile,access_friends_list,send_msg,push_feed</w:instrText>
+      </w:r>
+      <w:r>
+        <w:instrText xml:space="preserve">" </w:instrText>
+      </w:r>
+      <w:r>
+        <w:fldChar w:fldCharType="separate"/>
+      </w:r>
+      <w:r>
+        <w:rPr>
+          <w:rStyle w:val="Hyperlink"/>
+        </w:rPr>
+        <w:t>http://localhost:8080/codedaoplc/public/login</w:t>
+      </w:r>
+      <w:r>
+        <w:rPr>
+          <w:rStyle w:val="Hyperlink"/>
+        </w:rPr>
+        <w:t>/zalo</w:t>
+      </w:r>
+      <w:r>
+        <w:rPr>
+          <w:rStyle w:val="Hyperlink"/>
+        </w:rPr>
+        <w:t>?</w:t>
+      </w:r>
+      <w:r>
+        <w:rPr>
+          <w:rStyle w:val="Hyperlink"/>
+          <w:highlight w:val="yellow"/>
+        </w:rPr>
+        <w:t>uid</w:t>
+      </w:r>
+      <w:r>
+        <w:rPr>
+          <w:rStyle w:val="Hyperlink"/>
+        </w:rPr>
+        <w:t>=5310238700606247607&amp;</w:t>
+      </w:r>
+      <w:r>
+        <w:rPr>
+          <w:rStyle w:val="Hyperlink"/>
+          <w:highlight w:val="yellow"/>
+        </w:rPr>
+        <w:t>code</w:t>
+      </w:r>
+      <w:r>
+        <w:rPr>
+          <w:rStyle w:val="Hyperlink"/>
+        </w:rPr>
+        <w:t>=PHLjQ-52brex0m0xq5NbJNOMD12LKTLYEXTA6C4FeXnnRaqVco_NT2P0CHEwEU9BNtq5DVa5Wbub85TKba6xLNiKAGsVGULKC0iB7U9nxMTFAdiXfH2g9nLiHYMvEVLXAJHZNkiIuXWFI0LpkMhBRGOHN2oY3T8-J4XULweAaX4RTaP3wdgdF5qlGJpsLyHP5sTL0hmzmcXMSHq8s1EsALrwB2xlB-</w:t>
+      </w:r>
+      <w:r>
+        <w:rPr>
+          <w:rStyle w:val="Hyperlink"/>
+        </w:rPr>
+        <w:lastRenderedPageBreak/>
+        <w:t>StNrudGhvlbXz8EdSkvpVs7MP59rg77yGXEGr38kGvy7462bWgUKdwSeHT5nGkD_CzzqCiLcur1HieVyKlh2qeDPJiYcn9ZaThfvE4HrArTbYIcVTzOyG_0Cx6j796a5CFoTVh1raccdDk3BeAZLa&amp;</w:t>
+      </w:r>
+      <w:r>
+        <w:rPr>
+          <w:rStyle w:val="Hyperlink"/>
+          <w:highlight w:val="yellow"/>
+        </w:rPr>
+        <w:t>state</w:t>
+      </w:r>
+      <w:r>
+        <w:rPr>
+          <w:rStyle w:val="Hyperlink"/>
+        </w:rPr>
+        <w:t>=zalo&amp;</w:t>
+      </w:r>
+      <w:r>
+        <w:rPr>
+          <w:rStyle w:val="Hyperlink"/>
+          <w:highlight w:val="yellow"/>
+        </w:rPr>
+        <w:t>scope</w:t>
+      </w:r>
+      <w:r>
+        <w:rPr>
+          <w:rStyle w:val="Hyperlink"/>
+        </w:rPr>
+        <w:t>=access_profile,access_friends_list,send_msg,push_feed</w:t>
+      </w:r>
+      <w:r>
+        <w:fldChar w:fldCharType="end"/>
+      </w:r>
+    </w:p>
+    <w:bookmarkEnd w:id="0"/>
+    <w:p/>
+    <w:p>
+      <w:r>
+        <w:rPr>
+          <w:noProof/>
+        </w:rPr>
+        <w:drawing>
+          <wp:inline distT="0" distB="0" distL="0" distR="0" wp14:anchorId="1E9C2BE4" wp14:editId="174805DE">
+            <wp:extent cx="9144000" cy="565785"/>
+            <wp:effectExtent l="0" t="0" r="0" b="5715"/>
+            <wp:docPr id="6" name="Picture 6"/>
+            <wp:cNvGraphicFramePr>
+              <a:graphicFrameLocks xmlns:a="http://schemas.openxmlformats.org/drawingml/2006/main" noChangeAspect="1"/>
+            </wp:cNvGraphicFramePr>
+            <a:graphic xmlns:a="http://schemas.openxmlformats.org/drawingml/2006/main">
+              <a:graphicData uri="http://schemas.openxmlformats.org/drawingml/2006/picture">
+                <pic:pic xmlns:pic="http://schemas.openxmlformats.org/drawingml/2006/picture">
+                  <pic:nvPicPr>
+                    <pic:cNvPr id="1" name=""/>
+                    <pic:cNvPicPr/>
+                  </pic:nvPicPr>
+                  <pic:blipFill>
+                    <a:blip r:embed="rId11"/>
+                    <a:stretch>
+                      <a:fillRect/>
+                    </a:stretch>
+                  </pic:blipFill>
+                  <pic:spPr>
+                    <a:xfrm>
+                      <a:off x="0" y="0"/>
+                      <a:ext cx="9144000" cy="565785"/>
+                    </a:xfrm>
+                    <a:prstGeom prst="rect">
+                      <a:avLst/>
+                    </a:prstGeom>
+                  </pic:spPr>
+                </pic:pic>
+              </a:graphicData>
+            </a:graphic>
+          </wp:inline>
+        </w:drawing>
+      </w:r>
+    </w:p>
+    <w:p/>
     <w:sectPr>
       <w:pgSz w:w="15840" w:h="12240" w:orient="landscape"/>
       <w:pgMar w:top="720" w:right="720" w:bottom="720" w:left="720" w:header="720" w:footer="720" w:gutter="0"/>
@@ -783,12 +1037,23 @@
     <w:name w:val="Hyperlink"/>
     <w:basedOn w:val="DefaultParagraphFont"/>
     <w:uiPriority w:val="99"/>
-    <w:semiHidden/>
     <w:unhideWhenUsed/>
     <w:rsid w:val="008B0E22"/>
     <w:rPr>
       <w:color w:val="0000FF"/>
       <w:u w:val="single"/>
+    </w:rPr>
+  </w:style>
+  <w:style w:type="character" w:styleId="UnresolvedMention">
+    <w:name w:val="Unresolved Mention"/>
+    <w:basedOn w:val="DefaultParagraphFont"/>
+    <w:uiPriority w:val="99"/>
+    <w:semiHidden/>
+    <w:unhideWhenUsed/>
+    <w:rsid w:val="008650E6"/>
+    <w:rPr>
+      <w:color w:val="605E5C"/>
+      <w:shd w:val="clear" w:color="auto" w:fill="E1DFDD"/>
     </w:rPr>
   </w:style>
 </w:styles>

</xml_diff>

<commit_message>
fix when login with zalo 1
</commit_message>
<xml_diff>
--- a/zPhucNote/Database.docx
+++ b/zPhucNote/Database.docx
@@ -203,13 +203,8 @@
         <w:t>4</w:t>
       </w:r>
       <w:r>
-        <w:t xml:space="preserve">: </w:t>
-      </w:r>
-      <w:proofErr w:type="spellStart"/>
-      <w:r>
-        <w:t>supper_admin</w:t>
-      </w:r>
-      <w:proofErr w:type="spellEnd"/>
+        <w:t>: supper_admin</w:t>
+      </w:r>
     </w:p>
     <w:p>
       <w:r>
@@ -312,11 +307,9 @@
     </w:p>
     <w:p/>
     <w:p>
-      <w:proofErr w:type="spellStart"/>
       <w:r>
         <w:t>Api</w:t>
       </w:r>
-      <w:proofErr w:type="spellEnd"/>
     </w:p>
     <w:p>
       <w:hyperlink r:id="rId10" w:history="1">
@@ -381,147 +374,75 @@
       </w:hyperlink>
     </w:p>
     <w:p/>
-    <w:bookmarkStart w:id="0" w:name="_GoBack"/>
-    <w:p>
-      <w:r>
-        <w:fldChar w:fldCharType="begin"/>
-      </w:r>
-      <w:r>
-        <w:instrText xml:space="preserve"> HYPERLINK "</w:instrText>
-      </w:r>
-      <w:r>
-        <w:instrText>http://localhost:8080/codedaoplc/public/login</w:instrText>
-      </w:r>
-      <w:r>
-        <w:instrText>/zalo</w:instrText>
-      </w:r>
-      <w:r>
-        <w:instrText>?</w:instrText>
-      </w:r>
-      <w:r>
-        <w:rPr>
-          <w:highlight w:val="yellow"/>
-        </w:rPr>
-        <w:instrText>uid</w:instrText>
-      </w:r>
-      <w:r>
-        <w:instrText>=5310238700606247607&amp;</w:instrText>
-      </w:r>
-      <w:r>
-        <w:rPr>
-          <w:highlight w:val="yellow"/>
-        </w:rPr>
-        <w:instrText>code</w:instrText>
-      </w:r>
-      <w:r>
-        <w:instrText>=PHLjQ-52brex0m0xq5NbJNOMD12LKTLYEXTA6C4FeXnnRaqVco_NT2P0CHEwEU9BNtq5DVa5Wbub85TKba6xLNiKAGsVGULKC0iB7U9nxMTFAdiXfH2g9nLiHYMvEVLXAJHZNkiIuXWFI0LpkMhBRGOHN2oY3T8-J4XULweAaX4RTaP3wdgdF5qlGJpsLyHP5sTL0hmzmcXMSHq8s1EsALrwB2xlB-StNrudGhvlbXz8EdSkvpVs7MP59rg77yGXEGr38kGvy7462bWgUKdwSeHT5nGkD_CzzqCiLcur1HieVyKlh2qeDPJiYcn9ZaThfvE4HrArTbYIcVTzOyG_0Cx6j796a5CFoTVh1raccdDk3BeAZLa&amp;</w:instrText>
-      </w:r>
-      <w:r>
-        <w:rPr>
-          <w:highlight w:val="yellow"/>
-        </w:rPr>
-        <w:instrText>state</w:instrText>
-      </w:r>
-      <w:r>
-        <w:instrText>=zalo&amp;</w:instrText>
-      </w:r>
-      <w:r>
-        <w:rPr>
-          <w:highlight w:val="yellow"/>
-        </w:rPr>
-        <w:instrText>scope</w:instrText>
-      </w:r>
-      <w:r>
-        <w:instrText>=access_profile,access_friends_list,send_msg,push_feed</w:instrText>
-      </w:r>
-      <w:r>
-        <w:instrText xml:space="preserve">" </w:instrText>
-      </w:r>
-      <w:r>
-        <w:fldChar w:fldCharType="separate"/>
-      </w:r>
-      <w:r>
-        <w:rPr>
-          <w:rStyle w:val="Hyperlink"/>
-        </w:rPr>
-        <w:t>http://localhost:8080/codedaoplc/public/login</w:t>
-      </w:r>
-      <w:r>
-        <w:rPr>
-          <w:rStyle w:val="Hyperlink"/>
-        </w:rPr>
-        <w:t>/zalo</w:t>
-      </w:r>
-      <w:r>
-        <w:rPr>
-          <w:rStyle w:val="Hyperlink"/>
-        </w:rPr>
-        <w:t>?</w:t>
-      </w:r>
-      <w:r>
-        <w:rPr>
-          <w:rStyle w:val="Hyperlink"/>
-          <w:highlight w:val="yellow"/>
-        </w:rPr>
-        <w:t>uid</w:t>
-      </w:r>
-      <w:r>
-        <w:rPr>
-          <w:rStyle w:val="Hyperlink"/>
-        </w:rPr>
-        <w:t>=5310238700606247607&amp;</w:t>
-      </w:r>
-      <w:r>
-        <w:rPr>
-          <w:rStyle w:val="Hyperlink"/>
-          <w:highlight w:val="yellow"/>
-        </w:rPr>
-        <w:t>code</w:t>
-      </w:r>
-      <w:r>
-        <w:rPr>
-          <w:rStyle w:val="Hyperlink"/>
-        </w:rPr>
-        <w:t>=PHLjQ-52brex0m0xq5NbJNOMD12LKTLYEXTA6C4FeXnnRaqVco_NT2P0CHEwEU9BNtq5DVa5Wbub85TKba6xLNiKAGsVGULKC0iB7U9nxMTFAdiXfH2g9nLiHYMvEVLXAJHZNkiIuXWFI0LpkMhBRGOHN2oY3T8-J4XULweAaX4RTaP3wdgdF5qlGJpsLyHP5sTL0hmzmcXMSHq8s1EsALrwB2xlB-</w:t>
-      </w:r>
-      <w:r>
-        <w:rPr>
-          <w:rStyle w:val="Hyperlink"/>
-        </w:rPr>
-        <w:lastRenderedPageBreak/>
-        <w:t>StNrudGhvlbXz8EdSkvpVs7MP59rg77yGXEGr38kGvy7462bWgUKdwSeHT5nGkD_CzzqCiLcur1HieVyKlh2qeDPJiYcn9ZaThfvE4HrArTbYIcVTzOyG_0Cx6j796a5CFoTVh1raccdDk3BeAZLa&amp;</w:t>
-      </w:r>
-      <w:r>
-        <w:rPr>
-          <w:rStyle w:val="Hyperlink"/>
-          <w:highlight w:val="yellow"/>
-        </w:rPr>
-        <w:t>state</w:t>
-      </w:r>
-      <w:r>
-        <w:rPr>
-          <w:rStyle w:val="Hyperlink"/>
-        </w:rPr>
-        <w:t>=zalo&amp;</w:t>
-      </w:r>
-      <w:r>
-        <w:rPr>
-          <w:rStyle w:val="Hyperlink"/>
-          <w:highlight w:val="yellow"/>
-        </w:rPr>
-        <w:t>scope</w:t>
-      </w:r>
-      <w:r>
-        <w:rPr>
-          <w:rStyle w:val="Hyperlink"/>
-        </w:rPr>
-        <w:t>=access_profile,access_friends_list,send_msg,push_feed</w:t>
-      </w:r>
-      <w:r>
-        <w:fldChar w:fldCharType="end"/>
-      </w:r>
-    </w:p>
-    <w:bookmarkEnd w:id="0"/>
+    <w:p>
+      <w:r>
+        <w:t>Chuoi de test – user phuctruong</w:t>
+      </w:r>
+      <w:bookmarkStart w:id="0" w:name="_GoBack"/>
+      <w:bookmarkEnd w:id="0"/>
+    </w:p>
+    <w:p>
+      <w:hyperlink r:id="rId11" w:history="1">
+        <w:r>
+          <w:rPr>
+            <w:rStyle w:val="Hyperlink"/>
+          </w:rPr>
+          <w:t>http://localhost:8080/codedaoplc/public/login/zalo?</w:t>
+        </w:r>
+        <w:r>
+          <w:rPr>
+            <w:rStyle w:val="Hyperlink"/>
+            <w:highlight w:val="yellow"/>
+          </w:rPr>
+          <w:t>uid</w:t>
+        </w:r>
+        <w:r>
+          <w:rPr>
+            <w:rStyle w:val="Hyperlink"/>
+          </w:rPr>
+          <w:t>=5310238700606247607&amp;</w:t>
+        </w:r>
+        <w:r>
+          <w:rPr>
+            <w:rStyle w:val="Hyperlink"/>
+            <w:highlight w:val="yellow"/>
+          </w:rPr>
+          <w:t>code</w:t>
+        </w:r>
+        <w:r>
+          <w:rPr>
+            <w:rStyle w:val="Hyperlink"/>
+          </w:rPr>
+          <w:t>=PHLjQ-52brex0m0xq5NbJNOMD12LKTLYEXTA6C4FeXnnRaqVco_NT2P0CHEwEU9BNtq5DVa5Wbub85TKba6xLNiKAGsVGULKC0iB7U9nxMTFAdiXfH2g9nLiHYMvEVLXAJHZNkiIuXWFI0LpkMhBRGOHN2oY3T8-J4XULweAaX4RTaP3wdgdF5qlGJpsLyHP5sTL0hmzmcXMSHq8s1EsALrwB2xlB-StNrudGhvlbXz8EdSkvpVs7MP59rg77yGXEGr38kGvy7462bWgUKdwSeHT5nGkD_CzzqCiLcur1HieVyKlh2qeDPJiYcn9ZaThfvE4HrArTbYIcVTzOyG_0Cx6j796a5CFoTVh1raccdDk3BeAZLa&amp;</w:t>
+        </w:r>
+        <w:r>
+          <w:rPr>
+            <w:rStyle w:val="Hyperlink"/>
+            <w:highlight w:val="yellow"/>
+          </w:rPr>
+          <w:t>state</w:t>
+        </w:r>
+        <w:r>
+          <w:rPr>
+            <w:rStyle w:val="Hyperlink"/>
+          </w:rPr>
+          <w:t>=zalo&amp;</w:t>
+        </w:r>
+        <w:r>
+          <w:rPr>
+            <w:rStyle w:val="Hyperlink"/>
+            <w:highlight w:val="yellow"/>
+          </w:rPr>
+          <w:t>scope</w:t>
+        </w:r>
+        <w:r>
+          <w:rPr>
+            <w:rStyle w:val="Hyperlink"/>
+          </w:rPr>
+          <w:t>=access_profile,access_friends_list,send_msg,push_feed</w:t>
+        </w:r>
+      </w:hyperlink>
+    </w:p>
     <w:p/>
     <w:p>
       <w:r>
@@ -544,7 +465,7 @@
                     <pic:cNvPicPr/>
                   </pic:nvPicPr>
                   <pic:blipFill>
-                    <a:blip r:embed="rId11"/>
+                    <a:blip r:embed="rId12"/>
                     <a:stretch>
                       <a:fillRect/>
                     </a:stretch>
@@ -565,6 +486,7 @@
         </w:drawing>
       </w:r>
     </w:p>
+    <w:p/>
     <w:p/>
     <w:sectPr>
       <w:pgSz w:w="15840" w:h="12240" w:orient="landscape"/>

</xml_diff>